<commit_message>
finalizando a pratica 4 2.0
</commit_message>
<xml_diff>
--- a/Pratica4_PedroPotiguara_PedroTomioka.docx
+++ b/Pratica4_PedroPotiguara_PedroTomioka.docx
@@ -2391,24 +2391,20 @@
     <w:p>
       <w:pPr>
         <w:pStyle w:val="PargrafodaLista"/>
-        <w:rPr>
-          <w:lang w:val="en-US"/>
-        </w:rPr>
-      </w:pPr>
-      <w:proofErr w:type="gramStart"/>
-      <w:r>
-        <w:rPr>
-          <w:lang w:val="en-US"/>
-        </w:rPr>
+      </w:pPr>
+      <w:proofErr w:type="gramStart"/>
+      <w:r>
         <w:t>as</w:t>
       </w:r>
       <w:proofErr w:type="gramEnd"/>
       <w:r>
-        <w:rPr>
-          <w:lang w:val="en-US"/>
-        </w:rPr>
-        <w:t xml:space="preserve"> select</w:t>
-      </w:r>
+        <w:t xml:space="preserve"> </w:t>
+      </w:r>
+      <w:proofErr w:type="spellStart"/>
+      <w:r>
+        <w:t>select</w:t>
+      </w:r>
+      <w:proofErr w:type="spellEnd"/>
     </w:p>
     <w:p>
       <w:pPr>
@@ -3060,7 +3056,7 @@
           <w:shd w:val="clear" w:color="auto" w:fill="FFFFFF"/>
           <w:lang w:val="en-US"/>
         </w:rPr>
-        <w:t xml:space="preserve"> select</w:t>
+        <w:t xml:space="preserve"> select on l11_candidatura</w:t>
       </w:r>
       <w:r>
         <w:rPr>
@@ -3071,9 +3067,12 @@
           <w:shd w:val="clear" w:color="auto" w:fill="FFFFFF"/>
           <w:lang w:val="en-US"/>
         </w:rPr>
-        <w:t xml:space="preserve"> on l11_candidatura</w:t>
-      </w:r>
-      <w:r>
+        <w:t xml:space="preserve"> to user1;</w:t>
+      </w:r>
+    </w:p>
+    <w:p>
+      <w:pPr>
+        <w:pStyle w:val="PargrafodaLista"/>
         <w:rPr>
           <w:rFonts w:ascii="Arial" w:hAnsi="Arial" w:cs="Arial"/>
           <w:color w:val="222222"/>
@@ -3082,29 +3081,24 @@
           <w:shd w:val="clear" w:color="auto" w:fill="FFFFFF"/>
           <w:lang w:val="en-US"/>
         </w:rPr>
-        <w:t xml:space="preserve"> to user1;</w:t>
-      </w:r>
+      </w:pPr>
     </w:p>
     <w:p>
       <w:pPr>
         <w:pStyle w:val="PargrafodaLista"/>
+        <w:numPr>
+          <w:ilvl w:val="0"/>
+          <w:numId w:val="3"/>
+        </w:numPr>
         <w:rPr>
           <w:rFonts w:ascii="Arial" w:hAnsi="Arial" w:cs="Arial"/>
           <w:color w:val="222222"/>
           <w:sz w:val="20"/>
           <w:szCs w:val="20"/>
           <w:shd w:val="clear" w:color="auto" w:fill="FFFFFF"/>
-          <w:lang w:val="en-US"/>
-        </w:rPr>
-      </w:pPr>
-    </w:p>
-    <w:p>
-      <w:pPr>
-        <w:pStyle w:val="PargrafodaLista"/>
-        <w:numPr>
-          <w:ilvl w:val="0"/>
-          <w:numId w:val="3"/>
-        </w:numPr>
+        </w:rPr>
+      </w:pPr>
+      <w:r>
         <w:rPr>
           <w:rFonts w:ascii="Arial" w:hAnsi="Arial" w:cs="Arial"/>
           <w:color w:val="222222"/>
@@ -3112,7 +3106,9 @@
           <w:szCs w:val="20"/>
           <w:shd w:val="clear" w:color="auto" w:fill="FFFFFF"/>
         </w:rPr>
-      </w:pPr>
+        <w:t xml:space="preserve">User1 cria a </w:t>
+      </w:r>
+      <w:proofErr w:type="spellStart"/>
       <w:r>
         <w:rPr>
           <w:rFonts w:ascii="Arial" w:hAnsi="Arial" w:cs="Arial"/>
@@ -3121,9 +3117,9 @@
           <w:szCs w:val="20"/>
           <w:shd w:val="clear" w:color="auto" w:fill="FFFFFF"/>
         </w:rPr>
-        <w:t xml:space="preserve">User1 cria a </w:t>
-      </w:r>
-      <w:proofErr w:type="spellStart"/>
+        <w:t>view</w:t>
+      </w:r>
+      <w:proofErr w:type="spellEnd"/>
       <w:r>
         <w:rPr>
           <w:rFonts w:ascii="Arial" w:hAnsi="Arial" w:cs="Arial"/>
@@ -3132,17 +3128,6 @@
           <w:szCs w:val="20"/>
           <w:shd w:val="clear" w:color="auto" w:fill="FFFFFF"/>
         </w:rPr>
-        <w:t>view</w:t>
-      </w:r>
-      <w:proofErr w:type="spellEnd"/>
-      <w:r>
-        <w:rPr>
-          <w:rFonts w:ascii="Arial" w:hAnsi="Arial" w:cs="Arial"/>
-          <w:color w:val="222222"/>
-          <w:sz w:val="20"/>
-          <w:szCs w:val="20"/>
-          <w:shd w:val="clear" w:color="auto" w:fill="FFFFFF"/>
-        </w:rPr>
         <w:t xml:space="preserve"> das tabelas:</w:t>
       </w:r>
     </w:p>
@@ -3150,92 +3135,63 @@
       <w:pPr>
         <w:spacing w:after="0"/>
         <w:ind w:left="720"/>
-        <w:rPr>
-          <w:lang w:val="en-US"/>
-        </w:rPr>
-      </w:pPr>
-      <w:proofErr w:type="gramStart"/>
-      <w:r>
-        <w:rPr>
-          <w:lang w:val="en-US"/>
-        </w:rPr>
+      </w:pPr>
+      <w:proofErr w:type="spellStart"/>
+      <w:proofErr w:type="gramStart"/>
+      <w:r>
         <w:t>create</w:t>
       </w:r>
-      <w:proofErr w:type="gramEnd"/>
-      <w:r>
-        <w:rPr>
-          <w:lang w:val="en-US"/>
-        </w:rPr>
-        <w:t xml:space="preserve"> or replace view </w:t>
-      </w:r>
-      <w:proofErr w:type="spellStart"/>
-      <w:r>
-        <w:rPr>
-          <w:lang w:val="en-US"/>
-        </w:rPr>
+      <w:proofErr w:type="spellEnd"/>
+      <w:proofErr w:type="gramEnd"/>
+      <w:r>
+        <w:t xml:space="preserve"> </w:t>
+      </w:r>
+      <w:proofErr w:type="spellStart"/>
+      <w:r>
+        <w:t>or</w:t>
+      </w:r>
+      <w:proofErr w:type="spellEnd"/>
+      <w:r>
+        <w:t xml:space="preserve"> </w:t>
+      </w:r>
+      <w:proofErr w:type="spellStart"/>
+      <w:r>
+        <w:t>replace</w:t>
+      </w:r>
+      <w:proofErr w:type="spellEnd"/>
+      <w:r>
+        <w:t xml:space="preserve"> </w:t>
+      </w:r>
+      <w:proofErr w:type="spellStart"/>
+      <w:r>
+        <w:t>view</w:t>
+      </w:r>
+      <w:proofErr w:type="spellEnd"/>
+      <w:r>
+        <w:t xml:space="preserve"> </w:t>
+      </w:r>
+      <w:proofErr w:type="spellStart"/>
+      <w:r>
         <w:t>vw_candidato</w:t>
       </w:r>
       <w:proofErr w:type="spellEnd"/>
       <w:r>
-        <w:rPr>
-          <w:lang w:val="en-US"/>
-        </w:rPr>
-        <w:t xml:space="preserve"> (</w:t>
-      </w:r>
-      <w:proofErr w:type="spellStart"/>
-      <w:r>
-        <w:rPr>
-          <w:lang w:val="en-US"/>
-        </w:rPr>
-        <w:t>nome</w:t>
-      </w:r>
-      <w:proofErr w:type="spellEnd"/>
-      <w:r>
-        <w:rPr>
-          <w:lang w:val="en-US"/>
-        </w:rPr>
-        <w:t xml:space="preserve">, </w:t>
-      </w:r>
-      <w:proofErr w:type="spellStart"/>
-      <w:r>
-        <w:rPr>
-          <w:lang w:val="en-US"/>
-        </w:rPr>
+        <w:t xml:space="preserve"> (nome, </w:t>
+      </w:r>
+      <w:proofErr w:type="spellStart"/>
+      <w:r>
         <w:t>cpf</w:t>
       </w:r>
       <w:proofErr w:type="spellEnd"/>
       <w:r>
-        <w:rPr>
-          <w:lang w:val="en-US"/>
-        </w:rPr>
-        <w:t xml:space="preserve">, </w:t>
-      </w:r>
-      <w:proofErr w:type="spellStart"/>
-      <w:r>
-        <w:rPr>
-          <w:lang w:val="en-US"/>
-        </w:rPr>
-        <w:t>apelido</w:t>
-      </w:r>
-      <w:proofErr w:type="spellEnd"/>
-      <w:r>
-        <w:rPr>
-          <w:lang w:val="en-US"/>
-        </w:rPr>
-        <w:t xml:space="preserve">, </w:t>
-      </w:r>
-      <w:proofErr w:type="spellStart"/>
-      <w:r>
-        <w:rPr>
-          <w:lang w:val="en-US"/>
-        </w:rPr>
+        <w:t xml:space="preserve">, apelido, </w:t>
+      </w:r>
+      <w:proofErr w:type="spellStart"/>
+      <w:r>
         <w:t>total_candidaturas</w:t>
       </w:r>
       <w:proofErr w:type="spellEnd"/>
       <w:r>
-        <w:rPr>
-          <w:lang w:val="en-US"/>
-        </w:rPr>
         <w:t>) as SELECT</w:t>
       </w:r>
     </w:p>
@@ -3243,14 +3199,8 @@
       <w:pPr>
         <w:spacing w:after="0"/>
         <w:ind w:left="720"/>
-        <w:rPr>
-          <w:lang w:val="en-US"/>
-        </w:rPr>
-      </w:pPr>
-      <w:r>
-        <w:rPr>
-          <w:lang w:val="en-US"/>
-        </w:rPr>
+      </w:pPr>
+      <w:r>
         <w:t>DISTINCT</w:t>
       </w:r>
     </w:p>
@@ -3258,28 +3208,21 @@
       <w:pPr>
         <w:spacing w:after="0"/>
         <w:ind w:left="720"/>
-        <w:rPr>
-          <w:lang w:val="en-US"/>
-        </w:rPr>
-      </w:pPr>
-      <w:r>
-        <w:rPr>
-          <w:lang w:val="en-US"/>
-        </w:rPr>
+      </w:pPr>
+      <w:r>
         <w:t xml:space="preserve">  </w:t>
       </w:r>
       <w:proofErr w:type="spellStart"/>
-      <w:r>
-        <w:rPr>
-          <w:lang w:val="en-US"/>
-        </w:rPr>
-        <w:t>candidato.nome</w:t>
-      </w:r>
-      <w:proofErr w:type="spellEnd"/>
-      <w:r>
-        <w:rPr>
-          <w:lang w:val="en-US"/>
-        </w:rPr>
+      <w:proofErr w:type="gramStart"/>
+      <w:r>
+        <w:t>candidato</w:t>
+      </w:r>
+      <w:proofErr w:type="gramEnd"/>
+      <w:r>
+        <w:t>.nome</w:t>
+      </w:r>
+      <w:proofErr w:type="spellEnd"/>
+      <w:r>
         <w:t>,</w:t>
       </w:r>
     </w:p>
@@ -3287,28 +3230,21 @@
       <w:pPr>
         <w:spacing w:after="0"/>
         <w:ind w:left="720"/>
-        <w:rPr>
-          <w:lang w:val="en-US"/>
-        </w:rPr>
-      </w:pPr>
-      <w:r>
-        <w:rPr>
-          <w:lang w:val="en-US"/>
-        </w:rPr>
+      </w:pPr>
+      <w:r>
         <w:t xml:space="preserve">  </w:t>
       </w:r>
       <w:proofErr w:type="spellStart"/>
-      <w:r>
-        <w:rPr>
-          <w:lang w:val="en-US"/>
-        </w:rPr>
-        <w:t>candidato.cpf</w:t>
-      </w:r>
-      <w:proofErr w:type="spellEnd"/>
-      <w:r>
-        <w:rPr>
-          <w:lang w:val="en-US"/>
-        </w:rPr>
+      <w:proofErr w:type="gramStart"/>
+      <w:r>
+        <w:t>candidato</w:t>
+      </w:r>
+      <w:proofErr w:type="gramEnd"/>
+      <w:r>
+        <w:t>.cpf</w:t>
+      </w:r>
+      <w:proofErr w:type="spellEnd"/>
+      <w:r>
         <w:t>,</w:t>
       </w:r>
     </w:p>
@@ -3316,28 +3252,21 @@
       <w:pPr>
         <w:spacing w:after="0"/>
         <w:ind w:left="720"/>
-        <w:rPr>
-          <w:lang w:val="en-US"/>
-        </w:rPr>
-      </w:pPr>
-      <w:r>
-        <w:rPr>
-          <w:lang w:val="en-US"/>
-        </w:rPr>
+      </w:pPr>
+      <w:r>
         <w:t xml:space="preserve">  </w:t>
       </w:r>
       <w:proofErr w:type="spellStart"/>
-      <w:r>
-        <w:rPr>
-          <w:lang w:val="en-US"/>
-        </w:rPr>
-        <w:t>candidato.apelido</w:t>
-      </w:r>
-      <w:proofErr w:type="spellEnd"/>
-      <w:r>
-        <w:rPr>
-          <w:lang w:val="en-US"/>
-        </w:rPr>
+      <w:proofErr w:type="gramStart"/>
+      <w:r>
+        <w:t>candidato</w:t>
+      </w:r>
+      <w:proofErr w:type="gramEnd"/>
+      <w:r>
+        <w:t>.apelido</w:t>
+      </w:r>
+      <w:proofErr w:type="spellEnd"/>
+      <w:r>
         <w:t>,</w:t>
       </w:r>
     </w:p>
@@ -3350,9 +3279,6 @@
         </w:rPr>
       </w:pPr>
       <w:r>
-        <w:rPr>
-          <w:lang w:val="en-US"/>
-        </w:rPr>
         <w:t xml:space="preserve">  </w:t>
       </w:r>
       <w:proofErr w:type="gramStart"/>
@@ -3683,38 +3609,215 @@
         <w:spacing w:after="0"/>
         <w:ind w:left="1080"/>
       </w:pPr>
-      <w:bookmarkStart w:id="0" w:name="_GoBack"/>
-      <w:bookmarkEnd w:id="0"/>
-    </w:p>
-    <w:p>
-      <w:pPr>
-        <w:ind w:left="708"/>
+    </w:p>
+    <w:p>
+      <w:pPr>
+        <w:pStyle w:val="PargrafodaLista"/>
         <w:rPr>
           <w:rFonts w:ascii="Arial" w:hAnsi="Arial" w:cs="Arial"/>
           <w:color w:val="222222"/>
           <w:sz w:val="20"/>
           <w:szCs w:val="20"/>
           <w:shd w:val="clear" w:color="auto" w:fill="FFFFFF"/>
-        </w:rPr>
-      </w:pPr>
-    </w:p>
-    <w:p>
-      <w:pPr>
-        <w:ind w:left="720"/>
+          <w:lang w:val="en-US"/>
+        </w:rPr>
+      </w:pPr>
+      <w:proofErr w:type="gramStart"/>
+      <w:r>
         <w:rPr>
           <w:rFonts w:ascii="Arial" w:hAnsi="Arial" w:cs="Arial"/>
           <w:color w:val="222222"/>
           <w:sz w:val="20"/>
           <w:szCs w:val="20"/>
           <w:shd w:val="clear" w:color="auto" w:fill="FFFFFF"/>
-        </w:rPr>
-      </w:pPr>
+          <w:lang w:val="en-US"/>
+        </w:rPr>
+        <w:t>grant</w:t>
+      </w:r>
+      <w:proofErr w:type="gramEnd"/>
+      <w:r>
+        <w:rPr>
+          <w:rFonts w:ascii="Arial" w:hAnsi="Arial" w:cs="Arial"/>
+          <w:color w:val="222222"/>
+          <w:sz w:val="20"/>
+          <w:szCs w:val="20"/>
+          <w:shd w:val="clear" w:color="auto" w:fill="FFFFFF"/>
+          <w:lang w:val="en-US"/>
+        </w:rPr>
+        <w:t xml:space="preserve"> select</w:t>
+      </w:r>
+      <w:r>
+        <w:rPr>
+          <w:rFonts w:ascii="Arial" w:hAnsi="Arial" w:cs="Arial"/>
+          <w:color w:val="222222"/>
+          <w:sz w:val="20"/>
+          <w:szCs w:val="20"/>
+          <w:shd w:val="clear" w:color="auto" w:fill="FFFFFF"/>
+          <w:lang w:val="en-US"/>
+        </w:rPr>
+        <w:t xml:space="preserve"> on </w:t>
+      </w:r>
+      <w:proofErr w:type="spellStart"/>
+      <w:r>
+        <w:rPr>
+          <w:lang w:val="en-US"/>
+        </w:rPr>
+        <w:t>vw_candidato</w:t>
+      </w:r>
+      <w:proofErr w:type="spellEnd"/>
+      <w:r>
+        <w:rPr>
+          <w:lang w:val="en-US"/>
+        </w:rPr>
+        <w:t xml:space="preserve"> </w:t>
+      </w:r>
+      <w:r>
+        <w:rPr>
+          <w:rFonts w:ascii="Arial" w:hAnsi="Arial" w:cs="Arial"/>
+          <w:color w:val="222222"/>
+          <w:sz w:val="20"/>
+          <w:szCs w:val="20"/>
+          <w:shd w:val="clear" w:color="auto" w:fill="FFFFFF"/>
+          <w:lang w:val="en-US"/>
+        </w:rPr>
+        <w:t>to user2</w:t>
+      </w:r>
+      <w:r>
+        <w:rPr>
+          <w:rFonts w:ascii="Arial" w:hAnsi="Arial" w:cs="Arial"/>
+          <w:color w:val="222222"/>
+          <w:sz w:val="20"/>
+          <w:szCs w:val="20"/>
+          <w:shd w:val="clear" w:color="auto" w:fill="FFFFFF"/>
+          <w:lang w:val="en-US"/>
+        </w:rPr>
+        <w:t>;</w:t>
+      </w:r>
     </w:p>
     <w:p>
       <w:pPr>
         <w:pStyle w:val="PargrafodaLista"/>
         <w:rPr>
+          <w:rFonts w:ascii="Arial" w:hAnsi="Arial" w:cs="Arial"/>
+          <w:color w:val="222222"/>
+          <w:sz w:val="20"/>
+          <w:szCs w:val="20"/>
+          <w:shd w:val="clear" w:color="auto" w:fill="FFFFFF"/>
+          <w:lang w:val="en-US"/>
+        </w:rPr>
+      </w:pPr>
+    </w:p>
+    <w:p>
+      <w:pPr>
+        <w:pStyle w:val="PargrafodaLista"/>
+        <w:numPr>
+          <w:ilvl w:val="0"/>
+          <w:numId w:val="3"/>
+        </w:numPr>
+        <w:rPr>
           <w:b/>
+          <w:lang w:val="en-US"/>
+        </w:rPr>
+      </w:pPr>
+      <w:r>
+        <w:rPr>
+          <w:rFonts w:ascii="Arial" w:hAnsi="Arial" w:cs="Arial"/>
+          <w:color w:val="222222"/>
+          <w:sz w:val="20"/>
+          <w:szCs w:val="20"/>
+          <w:shd w:val="clear" w:color="auto" w:fill="FFFFFF"/>
+          <w:lang w:val="en-US"/>
+        </w:rPr>
+        <w:t xml:space="preserve">User2 </w:t>
+      </w:r>
+      <w:proofErr w:type="spellStart"/>
+      <w:r>
+        <w:rPr>
+          <w:rFonts w:ascii="Arial" w:hAnsi="Arial" w:cs="Arial"/>
+          <w:color w:val="222222"/>
+          <w:sz w:val="20"/>
+          <w:szCs w:val="20"/>
+          <w:shd w:val="clear" w:color="auto" w:fill="FFFFFF"/>
+          <w:lang w:val="en-US"/>
+        </w:rPr>
+        <w:t>acessa</w:t>
+      </w:r>
+      <w:proofErr w:type="spellEnd"/>
+      <w:r>
+        <w:rPr>
+          <w:rFonts w:ascii="Arial" w:hAnsi="Arial" w:cs="Arial"/>
+          <w:color w:val="222222"/>
+          <w:sz w:val="20"/>
+          <w:szCs w:val="20"/>
+          <w:shd w:val="clear" w:color="auto" w:fill="FFFFFF"/>
+          <w:lang w:val="en-US"/>
+        </w:rPr>
+        <w:t xml:space="preserve"> a view:</w:t>
+      </w:r>
+    </w:p>
+    <w:p>
+      <w:pPr>
+        <w:ind w:firstLine="708"/>
+        <w:rPr>
+          <w:b/>
+          <w:lang w:val="en-US"/>
+        </w:rPr>
+      </w:pPr>
+      <w:r>
+        <w:rPr>
+          <w:rFonts w:ascii="Arial" w:hAnsi="Arial" w:cs="Arial"/>
+          <w:color w:val="222222"/>
+          <w:sz w:val="20"/>
+          <w:szCs w:val="20"/>
+          <w:shd w:val="clear" w:color="auto" w:fill="FFFFFF"/>
+          <w:lang w:val="en-US"/>
+        </w:rPr>
+        <w:t>Select * from user1.</w:t>
+      </w:r>
+      <w:r>
+        <w:rPr>
+          <w:lang w:val="en-US"/>
+        </w:rPr>
+        <w:t xml:space="preserve"> </w:t>
+      </w:r>
+      <w:proofErr w:type="spellStart"/>
+      <w:r>
+        <w:rPr>
+          <w:lang w:val="en-US"/>
+        </w:rPr>
+        <w:t>vw_candidato</w:t>
+      </w:r>
+      <w:proofErr w:type="spellEnd"/>
+      <w:r>
+        <w:rPr>
+          <w:lang w:val="en-US"/>
+        </w:rPr>
+        <w:t>;</w:t>
+      </w:r>
+    </w:p>
+    <w:p>
+      <w:pPr>
+        <w:ind w:left="708"/>
+        <w:rPr>
+          <w:rFonts w:ascii="Arial" w:hAnsi="Arial" w:cs="Arial"/>
+          <w:color w:val="222222"/>
+          <w:sz w:val="20"/>
+          <w:szCs w:val="20"/>
+          <w:shd w:val="clear" w:color="auto" w:fill="FFFFFF"/>
+          <w:lang w:val="en-US"/>
+        </w:rPr>
+      </w:pPr>
+    </w:p>
+    <w:p>
+      <w:pPr>
+        <w:ind w:left="720"/>
+        <w:rPr>
+          <w:rFonts w:ascii="Arial" w:hAnsi="Arial" w:cs="Arial"/>
+          <w:color w:val="222222"/>
+          <w:sz w:val="20"/>
+          <w:szCs w:val="20"/>
+          <w:shd w:val="clear" w:color="auto" w:fill="FFFFFF"/>
+          <w:lang w:val="en-US"/>
         </w:rPr>
       </w:pPr>
     </w:p>
@@ -3723,8 +3826,20 @@
         <w:pStyle w:val="PargrafodaLista"/>
         <w:rPr>
           <w:b/>
-        </w:rPr>
-      </w:pPr>
+          <w:lang w:val="en-US"/>
+        </w:rPr>
+      </w:pPr>
+    </w:p>
+    <w:p>
+      <w:pPr>
+        <w:pStyle w:val="PargrafodaLista"/>
+        <w:rPr>
+          <w:b/>
+          <w:lang w:val="en-US"/>
+        </w:rPr>
+      </w:pPr>
+      <w:bookmarkStart w:id="0" w:name="_GoBack"/>
+      <w:bookmarkEnd w:id="0"/>
     </w:p>
     <w:sectPr>
       <w:pgSz w:w="11906" w:h="16838"/>

</xml_diff>

<commit_message>
finalizando a pratica 4 3.0
</commit_message>
<xml_diff>
--- a/Pratica4_PedroPotiguara_PedroTomioka.docx
+++ b/Pratica4_PedroPotiguara_PedroTomioka.docx
@@ -2866,6 +2866,8 @@
         <w:ind w:left="720"/>
         <w:jc w:val="both"/>
       </w:pPr>
+      <w:bookmarkStart w:id="0" w:name="_GoBack"/>
+      <w:bookmarkEnd w:id="0"/>
     </w:p>
     <w:p>
       <w:pPr>
@@ -3008,7 +3010,7 @@
           <w:shd w:val="clear" w:color="auto" w:fill="FFFFFF"/>
           <w:lang w:val="en-US"/>
         </w:rPr>
-        <w:t xml:space="preserve"> on l09_candidato</w:t>
+        <w:t xml:space="preserve"> on </w:t>
       </w:r>
       <w:r>
         <w:rPr>
@@ -3019,12 +3021,9 @@
           <w:shd w:val="clear" w:color="auto" w:fill="FFFFFF"/>
           <w:lang w:val="en-US"/>
         </w:rPr>
-        <w:t xml:space="preserve"> to user1;</w:t>
-      </w:r>
-    </w:p>
-    <w:p>
-      <w:pPr>
-        <w:pStyle w:val="PargrafodaLista"/>
+        <w:t>potigua.</w:t>
+      </w:r>
+      <w:r>
         <w:rPr>
           <w:rFonts w:ascii="Arial" w:hAnsi="Arial" w:cs="Arial"/>
           <w:color w:val="222222"/>
@@ -3033,8 +3032,8 @@
           <w:shd w:val="clear" w:color="auto" w:fill="FFFFFF"/>
           <w:lang w:val="en-US"/>
         </w:rPr>
-      </w:pPr>
-      <w:proofErr w:type="gramStart"/>
+        <w:t>l09_candidato</w:t>
+      </w:r>
       <w:r>
         <w:rPr>
           <w:rFonts w:ascii="Arial" w:hAnsi="Arial" w:cs="Arial"/>
@@ -3044,10 +3043,12 @@
           <w:shd w:val="clear" w:color="auto" w:fill="FFFFFF"/>
           <w:lang w:val="en-US"/>
         </w:rPr>
-        <w:t>grant</w:t>
-      </w:r>
-      <w:proofErr w:type="gramEnd"/>
-      <w:r>
+        <w:t xml:space="preserve"> to user1;</w:t>
+      </w:r>
+    </w:p>
+    <w:p>
+      <w:pPr>
+        <w:pStyle w:val="PargrafodaLista"/>
         <w:rPr>
           <w:rFonts w:ascii="Arial" w:hAnsi="Arial" w:cs="Arial"/>
           <w:color w:val="222222"/>
@@ -3056,7 +3057,52 @@
           <w:shd w:val="clear" w:color="auto" w:fill="FFFFFF"/>
           <w:lang w:val="en-US"/>
         </w:rPr>
-        <w:t xml:space="preserve"> select on l11_candidatura</w:t>
+      </w:pPr>
+      <w:proofErr w:type="gramStart"/>
+      <w:r>
+        <w:rPr>
+          <w:rFonts w:ascii="Arial" w:hAnsi="Arial" w:cs="Arial"/>
+          <w:color w:val="222222"/>
+          <w:sz w:val="20"/>
+          <w:szCs w:val="20"/>
+          <w:shd w:val="clear" w:color="auto" w:fill="FFFFFF"/>
+          <w:lang w:val="en-US"/>
+        </w:rPr>
+        <w:t>grant</w:t>
+      </w:r>
+      <w:proofErr w:type="gramEnd"/>
+      <w:r>
+        <w:rPr>
+          <w:rFonts w:ascii="Arial" w:hAnsi="Arial" w:cs="Arial"/>
+          <w:color w:val="222222"/>
+          <w:sz w:val="20"/>
+          <w:szCs w:val="20"/>
+          <w:shd w:val="clear" w:color="auto" w:fill="FFFFFF"/>
+          <w:lang w:val="en-US"/>
+        </w:rPr>
+        <w:t xml:space="preserve"> select on </w:t>
+      </w:r>
+      <w:r>
+        <w:rPr>
+          <w:rFonts w:ascii="Arial" w:hAnsi="Arial" w:cs="Arial"/>
+          <w:color w:val="222222"/>
+          <w:sz w:val="20"/>
+          <w:szCs w:val="20"/>
+          <w:shd w:val="clear" w:color="auto" w:fill="FFFFFF"/>
+          <w:lang w:val="en-US"/>
+        </w:rPr>
+        <w:t>potigua.</w:t>
+      </w:r>
+      <w:r>
+        <w:rPr>
+          <w:rFonts w:ascii="Arial" w:hAnsi="Arial" w:cs="Arial"/>
+          <w:color w:val="222222"/>
+          <w:sz w:val="20"/>
+          <w:szCs w:val="20"/>
+          <w:shd w:val="clear" w:color="auto" w:fill="FFFFFF"/>
+          <w:lang w:val="en-US"/>
+        </w:rPr>
+        <w:t>l11_candidatura</w:t>
       </w:r>
       <w:r>
         <w:rPr>
@@ -3644,7 +3690,7 @@
           <w:shd w:val="clear" w:color="auto" w:fill="FFFFFF"/>
           <w:lang w:val="en-US"/>
         </w:rPr>
-        <w:t xml:space="preserve"> select</w:t>
+        <w:t xml:space="preserve"> select on </w:t>
       </w:r>
       <w:r>
         <w:rPr>
@@ -3655,21 +3701,13 @@
           <w:shd w:val="clear" w:color="auto" w:fill="FFFFFF"/>
           <w:lang w:val="en-US"/>
         </w:rPr>
-        <w:t xml:space="preserve"> on </w:t>
-      </w:r>
-      <w:proofErr w:type="spellStart"/>
-      <w:r>
-        <w:rPr>
-          <w:lang w:val="en-US"/>
-        </w:rPr>
-        <w:t>vw_candidato</w:t>
-      </w:r>
-      <w:proofErr w:type="spellEnd"/>
-      <w:r>
-        <w:rPr>
-          <w:lang w:val="en-US"/>
-        </w:rPr>
-        <w:t xml:space="preserve"> </w:t>
+        <w:t>user1.</w:t>
+      </w:r>
+      <w:r>
+        <w:rPr>
+          <w:lang w:val="en-US"/>
+        </w:rPr>
+        <w:t xml:space="preserve">vw_candidato </w:t>
       </w:r>
       <w:r>
         <w:rPr>
@@ -3838,8 +3876,6 @@
           <w:lang w:val="en-US"/>
         </w:rPr>
       </w:pPr>
-      <w:bookmarkStart w:id="0" w:name="_GoBack"/>
-      <w:bookmarkEnd w:id="0"/>
     </w:p>
     <w:sectPr>
       <w:pgSz w:w="11906" w:h="16838"/>

</xml_diff>

<commit_message>
finalizando a pratica 4 4.0
</commit_message>
<xml_diff>
--- a/Pratica4_PedroPotiguara_PedroTomioka.docx
+++ b/Pratica4_PedroPotiguara_PedroTomioka.docx
@@ -6,11 +6,27 @@
       <w:r>
         <w:t>Pedro H. Potiguara C.</w:t>
       </w:r>
+      <w:r>
+        <w:tab/>
+      </w:r>
+      <w:r>
+        <w:tab/>
+        <w:t>09/0128559</w:t>
+      </w:r>
+      <w:r>
+        <w:tab/>
+      </w:r>
     </w:p>
     <w:p>
       <w:r>
         <w:t>Pedro da Cunha Tomioka</w:t>
       </w:r>
+      <w:r>
+        <w:tab/>
+        <w:t>09/0128206</w:t>
+      </w:r>
+      <w:bookmarkStart w:id="0" w:name="_GoBack"/>
+      <w:bookmarkEnd w:id="0"/>
     </w:p>
     <w:p/>
     <w:p>
@@ -201,6 +217,9 @@
         </w:rPr>
       </w:pPr>
       <w:r>
+        <w:rPr>
+          <w:lang w:val="en-US"/>
+        </w:rPr>
         <w:t xml:space="preserve">  </w:t>
       </w:r>
       <w:proofErr w:type="gramStart"/>
@@ -486,16 +505,16 @@
       <w:pPr>
         <w:rPr>
           <w:b/>
-          <w:lang w:val="en-US"/>
-        </w:rPr>
-      </w:pPr>
+        </w:rPr>
+      </w:pPr>
+      <w:proofErr w:type="gramStart"/>
       <w:r>
         <w:rPr>
           <w:b/>
-          <w:lang w:val="en-US"/>
         </w:rPr>
         <w:t>b)</w:t>
       </w:r>
+      <w:proofErr w:type="gramEnd"/>
     </w:p>
     <w:p>
       <w:r>
@@ -2339,21 +2358,12 @@
     <w:p>
       <w:pPr>
         <w:pStyle w:val="PargrafodaLista"/>
-        <w:rPr>
-          <w:lang w:val="en-US"/>
-        </w:rPr>
-      </w:pPr>
-      <w:r>
-        <w:rPr>
-          <w:lang w:val="en-US"/>
-        </w:rPr>
+      </w:pPr>
+      <w:r>
         <w:t xml:space="preserve">CREATE MATERIALIZED VIEW </w:t>
       </w:r>
       <w:proofErr w:type="spellStart"/>
       <w:r>
-        <w:rPr>
-          <w:lang w:val="en-US"/>
-        </w:rPr>
         <w:t>vw_sessoes</w:t>
       </w:r>
       <w:proofErr w:type="spellEnd"/>
@@ -2391,20 +2401,24 @@
     <w:p>
       <w:pPr>
         <w:pStyle w:val="PargrafodaLista"/>
-      </w:pPr>
-      <w:proofErr w:type="gramStart"/>
-      <w:r>
+        <w:rPr>
+          <w:lang w:val="en-US"/>
+        </w:rPr>
+      </w:pPr>
+      <w:proofErr w:type="gramStart"/>
+      <w:r>
+        <w:rPr>
+          <w:lang w:val="en-US"/>
+        </w:rPr>
         <w:t>as</w:t>
       </w:r>
       <w:proofErr w:type="gramEnd"/>
       <w:r>
-        <w:t xml:space="preserve"> </w:t>
-      </w:r>
-      <w:proofErr w:type="spellStart"/>
-      <w:r>
-        <w:t>select</w:t>
-      </w:r>
-      <w:proofErr w:type="spellEnd"/>
+        <w:rPr>
+          <w:lang w:val="en-US"/>
+        </w:rPr>
+        <w:t xml:space="preserve"> select</w:t>
+      </w:r>
     </w:p>
     <w:p>
       <w:pPr>
@@ -2866,8 +2880,6 @@
         <w:ind w:left="720"/>
         <w:jc w:val="both"/>
       </w:pPr>
-      <w:bookmarkStart w:id="0" w:name="_GoBack"/>
-      <w:bookmarkEnd w:id="0"/>
     </w:p>
     <w:p>
       <w:pPr>

</xml_diff>